<commit_message>
Modification certificat CE word
ajout de la phrase fin de certificat
</commit_message>
<xml_diff>
--- a/Modules/Labo_Temp/AppData/Documents/model_ce.docx
+++ b/Modules/Labo_Temp/AppData/Documents/model_ce.docx
@@ -1697,9 +1697,7 @@
         </w:rPr>
       </w:pPr>
       <w:bookmarkStart w:id="6" w:name="type"/>
-      <w:bookmarkStart w:id="7" w:name="_GoBack"/>
       <w:bookmarkEnd w:id="6"/>
-      <w:bookmarkEnd w:id="7"/>
     </w:p>
     <w:p>
       <w:pPr>
@@ -1936,8 +1934,8 @@
           <w:szCs w:val="16"/>
         </w:rPr>
       </w:pPr>
-      <w:bookmarkStart w:id="8" w:name="n_serie"/>
-      <w:bookmarkEnd w:id="8"/>
+      <w:bookmarkStart w:id="7" w:name="n_serie"/>
+      <w:bookmarkEnd w:id="7"/>
     </w:p>
     <w:p>
       <w:pPr>
@@ -1981,8 +1979,8 @@
           <w:szCs w:val="15"/>
         </w:rPr>
       </w:pPr>
-      <w:bookmarkStart w:id="9" w:name="identification_instrument"/>
-      <w:bookmarkEnd w:id="9"/>
+      <w:bookmarkStart w:id="8" w:name="identification_instrument"/>
+      <w:bookmarkEnd w:id="8"/>
       <w:r>
         <w:rPr>
           <w:rFonts w:ascii="Arial" w:hAnsi="Arial" w:cs="Arial"/>
@@ -2353,7 +2351,7 @@
           <w:sz w:val="16"/>
           <w:szCs w:val="14"/>
         </w:rPr>
-        <w:t>20/07/2018</w:t>
+        <w:t>23/10/2018</w:t>
       </w:r>
       <w:r>
         <w:rPr>
@@ -2542,7 +2540,7 @@
         <mc:AlternateContent>
           <mc:Choice Requires="wps">
             <w:drawing>
-              <wp:anchor distT="0" distB="0" distL="114300" distR="114300" simplePos="0" relativeHeight="251659264" behindDoc="1" locked="0" layoutInCell="0" allowOverlap="1" wp14:anchorId="54D97BA0" wp14:editId="36688836">
+              <wp:anchor distT="0" distB="0" distL="114300" distR="114300" simplePos="0" relativeHeight="251633152" behindDoc="1" locked="0" layoutInCell="0" allowOverlap="1" wp14:anchorId="54D97BA0" wp14:editId="36688836">
                 <wp:simplePos x="0" y="0"/>
                 <wp:positionH relativeFrom="page">
                   <wp:posOffset>6195060</wp:posOffset>
@@ -2640,7 +2638,7 @@
           </mc:Choice>
           <mc:Fallback>
             <w:pict>
-              <v:rect w14:anchorId="54D97BA0" id="Rectangle 3" o:spid="_x0000_s1030" style="position:absolute;left:0;text-align:left;margin-left:487.8pt;margin-top:-51.3pt;width:59pt;height:98pt;z-index:-251657216;visibility:visible;mso-wrap-style:square;mso-width-percent:0;mso-height-percent:0;mso-wrap-distance-left:9pt;mso-wrap-distance-top:0;mso-wrap-distance-right:9pt;mso-wrap-distance-bottom:0;mso-position-horizontal:absolute;mso-position-horizontal-relative:page;mso-position-vertical:absolute;mso-position-vertical-relative:text;mso-width-percent:0;mso-height-percent:0;mso-width-relative:page;mso-height-relative:page;v-text-anchor:top" o:gfxdata="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" o:allowincell="f" filled="f" stroked="f">
+              <v:rect w14:anchorId="54D97BA0" id="Rectangle 3" o:spid="_x0000_s1030" style="position:absolute;left:0;text-align:left;margin-left:487.8pt;margin-top:-51.3pt;width:59pt;height:98pt;z-index:-251683328;visibility:visible;mso-wrap-style:square;mso-width-percent:0;mso-height-percent:0;mso-wrap-distance-left:9pt;mso-wrap-distance-top:0;mso-wrap-distance-right:9pt;mso-wrap-distance-bottom:0;mso-position-horizontal:absolute;mso-position-horizontal-relative:page;mso-position-vertical:absolute;mso-position-vertical-relative:text;mso-width-percent:0;mso-height-percent:0;mso-width-relative:page;mso-height-relative:page;v-text-anchor:top" o:gfxdata="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" o:allowincell="f" filled="f" stroked="f">
                 <v:textbox inset="0,0,0,0">
                   <w:txbxContent>
                     <w:p>
@@ -2731,7 +2729,7 @@
         <mc:AlternateContent>
           <mc:Choice Requires="wps">
             <w:drawing>
-              <wp:anchor distT="0" distB="0" distL="114300" distR="114300" simplePos="0" relativeHeight="251662336" behindDoc="1" locked="0" layoutInCell="0" allowOverlap="1" wp14:anchorId="51254DA7" wp14:editId="1F20D982">
+              <wp:anchor distT="0" distB="0" distL="114300" distR="114300" simplePos="0" relativeHeight="251635200" behindDoc="1" locked="0" layoutInCell="0" allowOverlap="1" wp14:anchorId="51254DA7" wp14:editId="1F20D982">
                 <wp:simplePos x="0" y="0"/>
                 <wp:positionH relativeFrom="page">
                   <wp:posOffset>6401986</wp:posOffset>
@@ -2888,7 +2886,7 @@
           </mc:Choice>
           <mc:Fallback>
             <w:pict>
-              <v:shape w14:anchorId="51254DA7" id="Text Box 3" o:spid="_x0000_s1031" type="#_x0000_t202" style="position:absolute;left:0;text-align:left;margin-left:504.1pt;margin-top:806.55pt;width:42.8pt;height:10.95pt;z-index:-251654144;visibility:visible;mso-wrap-style:square;mso-width-percent:0;mso-height-percent:0;mso-wrap-distance-left:9pt;mso-wrap-distance-top:0;mso-wrap-distance-right:9pt;mso-wrap-distance-bottom:0;mso-position-horizontal:absolute;mso-position-horizontal-relative:page;mso-position-vertical:absolute;mso-position-vertical-relative:page;mso-width-percent:0;mso-height-percent:0;mso-width-relative:page;mso-height-relative:page;v-text-anchor:top" o:gfxdata="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" o:allowincell="f" filled="f" stroked="f">
+              <v:shape w14:anchorId="51254DA7" id="Text Box 3" o:spid="_x0000_s1031" type="#_x0000_t202" style="position:absolute;left:0;text-align:left;margin-left:504.1pt;margin-top:806.55pt;width:42.8pt;height:10.95pt;z-index:-251681280;visibility:visible;mso-wrap-style:square;mso-width-percent:0;mso-height-percent:0;mso-wrap-distance-left:9pt;mso-wrap-distance-top:0;mso-wrap-distance-right:9pt;mso-wrap-distance-bottom:0;mso-position-horizontal:absolute;mso-position-horizontal-relative:page;mso-position-vertical:absolute;mso-position-vertical-relative:page;mso-width-percent:0;mso-height-percent:0;mso-width-relative:page;mso-height-relative:page;v-text-anchor:top" o:gfxdata="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" o:allowincell="f" filled="f" stroked="f">
                 <v:textbox inset="0,0,0,0">
                   <w:txbxContent>
                     <w:p>
@@ -3095,8 +3093,8 @@
         </w:rPr>
         <w:br w:type="column"/>
       </w:r>
-      <w:bookmarkStart w:id="14" w:name="designation_2"/>
-      <w:bookmarkEnd w:id="14"/>
+      <w:bookmarkStart w:id="13" w:name="designation_2"/>
+      <w:bookmarkEnd w:id="13"/>
     </w:p>
     <w:p>
       <w:pPr>
@@ -3163,8 +3161,8 @@
         </w:rPr>
         <w:tab/>
       </w:r>
-      <w:bookmarkStart w:id="15" w:name="resolution"/>
-      <w:bookmarkEnd w:id="15"/>
+      <w:bookmarkStart w:id="14" w:name="resolution"/>
+      <w:bookmarkEnd w:id="14"/>
       <w:r>
         <w:rPr>
           <w:rFonts w:ascii="Times New Roman" w:hAnsi="Times New Roman" w:cs="Times New Roman"/>
@@ -3232,7 +3230,7 @@
         <mc:AlternateContent>
           <mc:Choice Requires="wpg">
             <w:drawing>
-              <wp:anchor distT="0" distB="0" distL="114300" distR="114300" simplePos="0" relativeHeight="251660288" behindDoc="1" locked="0" layoutInCell="0" allowOverlap="1" wp14:anchorId="182D44D8" wp14:editId="1BB6DC0D">
+              <wp:anchor distT="0" distB="0" distL="114300" distR="114300" simplePos="0" relativeHeight="251634176" behindDoc="1" locked="0" layoutInCell="0" allowOverlap="1" wp14:anchorId="182D44D8" wp14:editId="1BB6DC0D">
                 <wp:simplePos x="0" y="0"/>
                 <wp:positionH relativeFrom="page">
                   <wp:posOffset>630555</wp:posOffset>
@@ -3373,7 +3371,7 @@
           </mc:Choice>
           <mc:Fallback>
             <w:pict>
-              <v:group w14:anchorId="27CF583E" id="Group 10" o:spid="_x0000_s1026" style="position:absolute;margin-left:49.65pt;margin-top:28.35pt;width:497.7pt;height:41pt;z-index:-251656192;mso-position-horizontal-relative:page" coordorigin="993,567" coordsize="9954,820" o:gfxdata="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" o:allowincell="f">
+              <v:group w14:anchorId="2E6B7D3B" id="Group 10" o:spid="_x0000_s1026" style="position:absolute;margin-left:49.65pt;margin-top:28.35pt;width:497.7pt;height:41pt;z-index:-251682304;mso-position-horizontal-relative:page" coordorigin="993,567" coordsize="9954,820" o:gfxdata="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" o:allowincell="f">
                 <v:rect id="Rectangle 11" o:spid="_x0000_s1027" style="position:absolute;left:6021;top:618;width:4920;height:763;visibility:visible;mso-wrap-style:square;v-text-anchor:top" o:gfxdata="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" filled="f" strokeweight=".5pt">
                   <v:path arrowok="t"/>
                 </v:rect>
@@ -3507,8 +3505,8 @@
         </w:rPr>
         <w:br w:type="column"/>
       </w:r>
-      <w:bookmarkStart w:id="16" w:name="constructeur_2"/>
-      <w:bookmarkEnd w:id="16"/>
+      <w:bookmarkStart w:id="15" w:name="constructeur_2"/>
+      <w:bookmarkEnd w:id="15"/>
       <w:r>
         <w:rPr>
           <w:rFonts w:ascii="Arial" w:hAnsi="Arial" w:cs="Arial"/>
@@ -3554,8 +3552,8 @@
         </w:rPr>
         <w:t xml:space="preserve"> </w:t>
       </w:r>
-      <w:bookmarkStart w:id="17" w:name="n_serie_2"/>
-      <w:bookmarkEnd w:id="17"/>
+      <w:bookmarkStart w:id="16" w:name="n_serie_2"/>
+      <w:bookmarkEnd w:id="16"/>
       <w:r>
         <w:rPr>
           <w:rFonts w:ascii="Arial" w:hAnsi="Arial" w:cs="Arial"/>
@@ -3882,8 +3880,8 @@
         </w:rPr>
         <w:t xml:space="preserve"> </w:t>
       </w:r>
-      <w:bookmarkStart w:id="18" w:name="date_etalonnage"/>
-      <w:bookmarkEnd w:id="18"/>
+      <w:bookmarkStart w:id="17" w:name="date_etalonnage"/>
+      <w:bookmarkEnd w:id="17"/>
       <w:r>
         <w:rPr>
           <w:rFonts w:ascii="Arial" w:hAnsi="Arial" w:cs="Arial"/>
@@ -4046,8 +4044,8 @@
         </w:rPr>
         <w:t xml:space="preserve"> </w:t>
       </w:r>
-      <w:bookmarkStart w:id="19" w:name="operateur"/>
-      <w:bookmarkEnd w:id="19"/>
+      <w:bookmarkStart w:id="18" w:name="operateur"/>
+      <w:bookmarkEnd w:id="18"/>
     </w:p>
     <w:p>
       <w:pPr>
@@ -4077,8 +4075,8 @@
           <w:szCs w:val="15"/>
         </w:rPr>
       </w:pPr>
-      <w:bookmarkStart w:id="20" w:name="n_mode_operatoire"/>
-      <w:bookmarkEnd w:id="20"/>
+      <w:bookmarkStart w:id="19" w:name="n_mode_operatoire"/>
+      <w:bookmarkEnd w:id="19"/>
       <w:r>
         <w:rPr>
           <w:rFonts w:ascii="Arial" w:hAnsi="Arial" w:cs="Arial"/>
@@ -4231,8 +4229,8 @@
         </w:rPr>
         <w:t xml:space="preserve">Milieu de comparaison :  </w:t>
       </w:r>
-      <w:bookmarkStart w:id="21" w:name="milieu"/>
-      <w:bookmarkEnd w:id="21"/>
+      <w:bookmarkStart w:id="20" w:name="milieu"/>
+      <w:bookmarkEnd w:id="20"/>
     </w:p>
     <w:p>
       <w:pPr>
@@ -4296,8 +4294,8 @@
         </w:rPr>
         <w:t xml:space="preserve"> </w:t>
       </w:r>
-      <w:bookmarkStart w:id="22" w:name="generateur"/>
-      <w:bookmarkEnd w:id="22"/>
+      <w:bookmarkStart w:id="21" w:name="generateur"/>
+      <w:bookmarkEnd w:id="21"/>
     </w:p>
     <w:p>
       <w:pPr>
@@ -4385,8 +4383,8 @@
         </w:rPr>
         <w:t xml:space="preserve"> </w:t>
       </w:r>
-      <w:bookmarkStart w:id="23" w:name="etalon"/>
-      <w:bookmarkEnd w:id="23"/>
+      <w:bookmarkStart w:id="22" w:name="etalon"/>
+      <w:bookmarkEnd w:id="22"/>
     </w:p>
     <w:p>
       <w:pPr>
@@ -10271,6 +10269,116 @@
           <w:szCs w:val="14"/>
         </w:rPr>
       </w:pPr>
+      <w:r>
+        <w:rPr>
+          <w:rFonts w:ascii="Arial" w:hAnsi="Arial" w:cs="Arial"/>
+          <w:noProof/>
+          <w:sz w:val="14"/>
+          <w:szCs w:val="14"/>
+        </w:rPr>
+        <mc:AlternateContent>
+          <mc:Choice Requires="wps">
+            <w:drawing>
+              <wp:anchor distT="0" distB="0" distL="114300" distR="114300" simplePos="0" relativeHeight="251681280" behindDoc="0" locked="0" layoutInCell="1" allowOverlap="1" wp14:anchorId="631BDCF5" wp14:editId="3EF88709">
+                <wp:simplePos x="0" y="0"/>
+                <wp:positionH relativeFrom="column">
+                  <wp:posOffset>889000</wp:posOffset>
+                </wp:positionH>
+                <wp:positionV relativeFrom="page">
+                  <wp:posOffset>9058910</wp:posOffset>
+                </wp:positionV>
+                <wp:extent cx="4640400" cy="324000"/>
+                <wp:effectExtent l="0" t="0" r="27305" b="19050"/>
+                <wp:wrapNone/>
+                <wp:docPr id="8" name="Zone de texte 8"/>
+                <wp:cNvGraphicFramePr/>
+                <a:graphic xmlns:a="http://schemas.openxmlformats.org/drawingml/2006/main">
+                  <a:graphicData uri="http://schemas.microsoft.com/office/word/2010/wordprocessingShape">
+                    <wps:wsp>
+                      <wps:cNvSpPr txBox="1"/>
+                      <wps:spPr>
+                        <a:xfrm>
+                          <a:off x="0" y="0"/>
+                          <a:ext cx="4640400" cy="324000"/>
+                        </a:xfrm>
+                        <a:prstGeom prst="rect">
+                          <a:avLst/>
+                        </a:prstGeom>
+                        <a:solidFill>
+                          <a:schemeClr val="lt1"/>
+                        </a:solidFill>
+                        <a:ln w="6350">
+                          <a:solidFill>
+                            <a:prstClr val="black"/>
+                          </a:solidFill>
+                        </a:ln>
+                        <a:effectLst/>
+                      </wps:spPr>
+                      <wps:style>
+                        <a:lnRef idx="0">
+                          <a:schemeClr val="accent1"/>
+                        </a:lnRef>
+                        <a:fillRef idx="0">
+                          <a:schemeClr val="accent1"/>
+                        </a:fillRef>
+                        <a:effectRef idx="0">
+                          <a:schemeClr val="accent1"/>
+                        </a:effectRef>
+                        <a:fontRef idx="minor">
+                          <a:schemeClr val="dk1"/>
+                        </a:fontRef>
+                      </wps:style>
+                      <wps:txbx>
+                        <w:txbxContent>
+                          <w:p>
+                            <w:pPr>
+                              <w:jc w:val="center"/>
+                            </w:pPr>
+                            <w:r>
+                              <w:t>Suite du certificat page suivante</w:t>
+                            </w:r>
+                          </w:p>
+                        </w:txbxContent>
+                      </wps:txbx>
+                      <wps:bodyPr rot="0" spcFirstLastPara="0" vertOverflow="overflow" horzOverflow="overflow" vert="horz" wrap="square" lIns="91440" tIns="45720" rIns="91440" bIns="45720" numCol="1" spcCol="0" rtlCol="0" fromWordArt="0" anchor="t" anchorCtr="0" forceAA="0" compatLnSpc="1">
+                        <a:prstTxWarp prst="textNoShape">
+                          <a:avLst/>
+                        </a:prstTxWarp>
+                        <a:noAutofit/>
+                      </wps:bodyPr>
+                    </wps:wsp>
+                  </a:graphicData>
+                </a:graphic>
+                <wp14:sizeRelH relativeFrom="margin">
+                  <wp14:pctWidth>0</wp14:pctWidth>
+                </wp14:sizeRelH>
+                <wp14:sizeRelV relativeFrom="margin">
+                  <wp14:pctHeight>0</wp14:pctHeight>
+                </wp14:sizeRelV>
+              </wp:anchor>
+            </w:drawing>
+          </mc:Choice>
+          <mc:Fallback>
+            <w:pict>
+              <v:shape w14:anchorId="631BDCF5" id="Zone de texte 8" o:spid="_x0000_s1032" type="#_x0000_t202" style="position:absolute;left:0;text-align:left;margin-left:70pt;margin-top:713.3pt;width:365.4pt;height:25.5pt;z-index:251681280;visibility:visible;mso-wrap-style:square;mso-width-percent:0;mso-height-percent:0;mso-wrap-distance-left:9pt;mso-wrap-distance-top:0;mso-wrap-distance-right:9pt;mso-wrap-distance-bottom:0;mso-position-horizontal:absolute;mso-position-horizontal-relative:text;mso-position-vertical:absolute;mso-position-vertical-relative:page;mso-width-percent:0;mso-height-percent:0;mso-width-relative:margin;mso-height-relative:margin;v-text-anchor:top" o:gfxdata="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" fillcolor="white [3201]" strokeweight=".5pt">
+                <v:textbox>
+                  <w:txbxContent>
+                    <w:p>
+                      <w:pPr>
+                        <w:jc w:val="center"/>
+                      </w:pPr>
+                      <w:r>
+                        <w:t>Suite du certificat page suivante</w:t>
+                      </w:r>
+                    </w:p>
+                  </w:txbxContent>
+                </v:textbox>
+                <w10:wrap anchory="page"/>
+              </v:shape>
+            </w:pict>
+          </mc:Fallback>
+        </mc:AlternateContent>
+      </w:r>
       <w:r>
         <w:rPr>
           <w:rFonts w:ascii="Arial" w:hAnsi="Arial" w:cs="Arial"/>
@@ -10678,8 +10786,8 @@
         </w:rPr>
         <w:t xml:space="preserve">: </w:t>
       </w:r>
-      <w:bookmarkStart w:id="24" w:name="etat_reception"/>
-      <w:bookmarkEnd w:id="24"/>
+      <w:bookmarkStart w:id="23" w:name="etat_reception"/>
+      <w:bookmarkEnd w:id="23"/>
       <w:r>
         <w:rPr>
           <w:rFonts w:ascii="Arial" w:hAnsi="Arial" w:cs="Arial"/>
@@ -10793,8 +10901,8 @@
         </w:rPr>
         <w:t>:</w:t>
       </w:r>
-      <w:bookmarkStart w:id="25" w:name="renseignemment_complementaire"/>
-      <w:bookmarkEnd w:id="25"/>
+      <w:bookmarkStart w:id="24" w:name="renseignemment_complementaire"/>
+      <w:bookmarkEnd w:id="24"/>
     </w:p>
     <w:p>
       <w:pPr>
@@ -10840,8 +10948,122 @@
           <w:sz w:val="16"/>
         </w:rPr>
       </w:pPr>
-      <w:bookmarkStart w:id="26" w:name="resultat"/>
-      <w:bookmarkEnd w:id="26"/>
+      <w:bookmarkStart w:id="25" w:name="resultat"/>
+      <w:bookmarkEnd w:id="25"/>
+      <w:r>
+        <w:rPr>
+          <w:rFonts w:ascii="Arial" w:hAnsi="Arial" w:cs="Arial"/>
+          <w:noProof/>
+          <w:sz w:val="14"/>
+          <w:szCs w:val="14"/>
+        </w:rPr>
+        <mc:AlternateContent>
+          <mc:Choice Requires="wps">
+            <w:drawing>
+              <wp:anchor distT="0" distB="0" distL="114300" distR="114300" simplePos="0" relativeHeight="251682304" behindDoc="0" locked="0" layoutInCell="1" allowOverlap="1" wp14:anchorId="631BDCF5" wp14:editId="3EF88709">
+                <wp:simplePos x="0" y="0"/>
+                <wp:positionH relativeFrom="column">
+                  <wp:posOffset>885825</wp:posOffset>
+                </wp:positionH>
+                <wp:positionV relativeFrom="page">
+                  <wp:posOffset>8540750</wp:posOffset>
+                </wp:positionV>
+                <wp:extent cx="4640400" cy="324000"/>
+                <wp:effectExtent l="0" t="0" r="27305" b="19050"/>
+                <wp:wrapNone/>
+                <wp:docPr id="10" name="Zone de texte 10"/>
+                <wp:cNvGraphicFramePr/>
+                <a:graphic xmlns:a="http://schemas.openxmlformats.org/drawingml/2006/main">
+                  <a:graphicData uri="http://schemas.microsoft.com/office/word/2010/wordprocessingShape">
+                    <wps:wsp>
+                      <wps:cNvSpPr txBox="1"/>
+                      <wps:spPr>
+                        <a:xfrm>
+                          <a:off x="0" y="0"/>
+                          <a:ext cx="4640400" cy="324000"/>
+                        </a:xfrm>
+                        <a:prstGeom prst="rect">
+                          <a:avLst/>
+                        </a:prstGeom>
+                        <a:solidFill>
+                          <a:schemeClr val="lt1"/>
+                        </a:solidFill>
+                        <a:ln w="6350">
+                          <a:solidFill>
+                            <a:prstClr val="black"/>
+                          </a:solidFill>
+                        </a:ln>
+                        <a:effectLst/>
+                      </wps:spPr>
+                      <wps:style>
+                        <a:lnRef idx="0">
+                          <a:schemeClr val="accent1"/>
+                        </a:lnRef>
+                        <a:fillRef idx="0">
+                          <a:schemeClr val="accent1"/>
+                        </a:fillRef>
+                        <a:effectRef idx="0">
+                          <a:schemeClr val="accent1"/>
+                        </a:effectRef>
+                        <a:fontRef idx="minor">
+                          <a:schemeClr val="dk1"/>
+                        </a:fontRef>
+                      </wps:style>
+                      <wps:txbx>
+                        <w:txbxContent>
+                          <w:p>
+                            <w:pPr>
+                              <w:jc w:val="center"/>
+                            </w:pPr>
+                            <w:r>
+                              <w:t>Fin du certificat d’étalonnage</w:t>
+                            </w:r>
+                            <w:bookmarkStart w:id="26" w:name="_GoBack"/>
+                            <w:bookmarkEnd w:id="26"/>
+                          </w:p>
+                        </w:txbxContent>
+                      </wps:txbx>
+                      <wps:bodyPr rot="0" spcFirstLastPara="0" vertOverflow="overflow" horzOverflow="overflow" vert="horz" wrap="square" lIns="91440" tIns="45720" rIns="91440" bIns="45720" numCol="1" spcCol="0" rtlCol="0" fromWordArt="0" anchor="t" anchorCtr="0" forceAA="0" compatLnSpc="1">
+                        <a:prstTxWarp prst="textNoShape">
+                          <a:avLst/>
+                        </a:prstTxWarp>
+                        <a:noAutofit/>
+                      </wps:bodyPr>
+                    </wps:wsp>
+                  </a:graphicData>
+                </a:graphic>
+                <wp14:sizeRelH relativeFrom="margin">
+                  <wp14:pctWidth>0</wp14:pctWidth>
+                </wp14:sizeRelH>
+                <wp14:sizeRelV relativeFrom="margin">
+                  <wp14:pctHeight>0</wp14:pctHeight>
+                </wp14:sizeRelV>
+              </wp:anchor>
+            </w:drawing>
+          </mc:Choice>
+          <mc:Fallback>
+            <w:pict>
+              <v:shape w14:anchorId="631BDCF5" id="Zone de texte 10" o:spid="_x0000_s1033" type="#_x0000_t202" style="position:absolute;left:0;text-align:left;margin-left:69.75pt;margin-top:672.5pt;width:365.4pt;height:25.5pt;z-index:251682304;visibility:visible;mso-wrap-style:square;mso-width-percent:0;mso-height-percent:0;mso-wrap-distance-left:9pt;mso-wrap-distance-top:0;mso-wrap-distance-right:9pt;mso-wrap-distance-bottom:0;mso-position-horizontal:absolute;mso-position-horizontal-relative:text;mso-position-vertical:absolute;mso-position-vertical-relative:page;mso-width-percent:0;mso-height-percent:0;mso-width-relative:margin;mso-height-relative:margin;v-text-anchor:top" o:gfxdata="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" fillcolor="white [3201]" strokeweight=".5pt">
+                <v:textbox>
+                  <w:txbxContent>
+                    <w:p>
+                      <w:pPr>
+                        <w:jc w:val="center"/>
+                      </w:pPr>
+                      <w:r>
+                        <w:t>Fin du certificat d’étalonnage</w:t>
+                      </w:r>
+                      <w:bookmarkStart w:id="27" w:name="_GoBack"/>
+                      <w:bookmarkEnd w:id="27"/>
+                    </w:p>
+                  </w:txbxContent>
+                </v:textbox>
+                <w10:wrap anchory="page"/>
+              </v:shape>
+            </w:pict>
+          </mc:Fallback>
+        </mc:AlternateContent>
+      </w:r>
     </w:p>
     <w:sectPr>
       <w:type w:val="continuous"/>
@@ -11267,7 +11489,7 @@
               <v:stroke joinstyle="miter"/>
               <v:path gradientshapeok="t" o:connecttype="rect"/>
             </v:shapetype>
-            <v:shape id="Text Box 5" o:spid="_x0000_s1034" type="#_x0000_t202" style="position:absolute;margin-left:49.6pt;margin-top:801.5pt;width:229.85pt;height:26.5pt;z-index:-251652096;visibility:visible;mso-wrap-style:square;mso-width-percent:0;mso-height-percent:0;mso-wrap-distance-left:9pt;mso-wrap-distance-top:0;mso-wrap-distance-right:9pt;mso-wrap-distance-bottom:0;mso-position-horizontal:absolute;mso-position-horizontal-relative:page;mso-position-vertical:absolute;mso-position-vertical-relative:page;mso-width-percent:0;mso-height-percent:0;mso-width-relative:page;mso-height-relative:page;v-text-anchor:top" o:gfxdata="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" o:allowincell="f" filled="f" stroked="f">
+            <v:shape id="Text Box 5" o:spid="_x0000_s1036" type="#_x0000_t202" style="position:absolute;margin-left:49.6pt;margin-top:801.5pt;width:229.85pt;height:26.5pt;z-index:-251652096;visibility:visible;mso-wrap-style:square;mso-width-percent:0;mso-height-percent:0;mso-wrap-distance-left:9pt;mso-wrap-distance-top:0;mso-wrap-distance-right:9pt;mso-wrap-distance-bottom:0;mso-position-horizontal:absolute;mso-position-horizontal-relative:page;mso-position-vertical:absolute;mso-position-vertical-relative:page;mso-width-percent:0;mso-height-percent:0;mso-width-relative:page;mso-height-relative:page;v-text-anchor:top" o:gfxdata="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" o:allowincell="f" filled="f" stroked="f">
               <v:textbox inset="0,0,0,0">
                 <w:txbxContent>
                   <w:p>
@@ -11532,7 +11754,7 @@
         </mc:Choice>
         <mc:Fallback>
           <w:pict>
-            <v:polyline w14:anchorId="73F279CC" id="Freeform 4" o:spid="_x0000_s1026" style="position:absolute;z-index:-251653120;visibility:visible;mso-wrap-style:square;mso-width-percent:0;mso-height-percent:0;mso-wrap-distance-left:9pt;mso-wrap-distance-top:0;mso-wrap-distance-right:9pt;mso-wrap-distance-bottom:0;mso-position-horizontal:absolute;mso-position-horizontal-relative:page;mso-position-vertical:absolute;mso-position-vertical-relative:page;mso-width-percent:0;mso-height-percent:0;mso-width-relative:page;mso-height-relative:page;v-text-anchor:top" points="49.9pt,788.75pt,547.1pt,788.75pt" coordsize="9944,20" o:gfxdata="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" o:allowincell="f" filled="f" strokecolor="gray" strokeweight="1pt">
+            <v:polyline w14:anchorId="79F6AAFB" id="Freeform 4" o:spid="_x0000_s1026" style="position:absolute;z-index:-251653120;visibility:visible;mso-wrap-style:square;mso-width-percent:0;mso-height-percent:0;mso-wrap-distance-left:9pt;mso-wrap-distance-top:0;mso-wrap-distance-right:9pt;mso-wrap-distance-bottom:0;mso-position-horizontal:absolute;mso-position-horizontal-relative:page;mso-position-vertical:absolute;mso-position-vertical-relative:page;mso-width-percent:0;mso-height-percent:0;mso-width-relative:page;mso-height-relative:page;v-text-anchor:top" points="49.9pt,788.75pt,547.1pt,788.75pt" coordsize="9944,20" o:gfxdata="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" o:allowincell="f" filled="f" strokecolor="gray" strokeweight="1pt">
               <v:path arrowok="t" o:connecttype="custom" o:connectlocs="0,0;6314440,0" o:connectangles="0,0"/>
               <w10:wrap anchorx="page" anchory="page"/>
             </v:polyline>
@@ -11645,7 +11867,7 @@
         </mc:Choice>
         <mc:Fallback>
           <w:pict>
-            <v:shape w14:anchorId="357334E0" id="Text Box 6" o:spid="_x0000_s1035" type="#_x0000_t202" style="position:absolute;margin-left:544.1pt;margin-top:791.6pt;width:4pt;height:9.15pt;z-index:-251651072;visibility:visible;mso-wrap-style:square;mso-width-percent:0;mso-height-percent:0;mso-wrap-distance-left:9pt;mso-wrap-distance-top:0;mso-wrap-distance-right:9pt;mso-wrap-distance-bottom:0;mso-position-horizontal:absolute;mso-position-horizontal-relative:page;mso-position-vertical:absolute;mso-position-vertical-relative:page;mso-width-percent:0;mso-height-percent:0;mso-width-relative:page;mso-height-relative:page;v-text-anchor:top" o:gfxdata="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" o:allowincell="f" filled="f" stroked="f">
+            <v:shape w14:anchorId="357334E0" id="Text Box 6" o:spid="_x0000_s1037" type="#_x0000_t202" style="position:absolute;margin-left:544.1pt;margin-top:791.6pt;width:4pt;height:9.15pt;z-index:-251651072;visibility:visible;mso-wrap-style:square;mso-width-percent:0;mso-height-percent:0;mso-wrap-distance-left:9pt;mso-wrap-distance-top:0;mso-wrap-distance-right:9pt;mso-wrap-distance-bottom:0;mso-position-horizontal:absolute;mso-position-horizontal-relative:page;mso-position-vertical:absolute;mso-position-vertical-relative:page;mso-width-percent:0;mso-height-percent:0;mso-width-relative:page;mso-height-relative:page;v-text-anchor:top" o:gfxdata="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" o:allowincell="f" filled="f" stroked="f">
               <v:textbox inset="0,0,0,0">
                 <w:txbxContent>
                   <w:p>
@@ -11903,8 +12125,8 @@
                             </w:rPr>
                             <w:t xml:space="preserve"> </w:t>
                           </w:r>
-                          <w:bookmarkStart w:id="10" w:name="n_certificat_2"/>
-                          <w:bookmarkEnd w:id="10"/>
+                          <w:bookmarkStart w:id="9" w:name="n_certificat_2"/>
+                          <w:bookmarkEnd w:id="9"/>
                         </w:p>
                         <w:p>
                           <w:pPr>
@@ -11964,8 +12186,8 @@
                             </w:rPr>
                             <w:t xml:space="preserve">: </w:t>
                           </w:r>
-                          <w:bookmarkStart w:id="11" w:name="identification_instrument_2"/>
-                          <w:bookmarkEnd w:id="11"/>
+                          <w:bookmarkStart w:id="10" w:name="identification_instrument_2"/>
+                          <w:bookmarkEnd w:id="10"/>
                         </w:p>
                         <w:p>
                           <w:pPr>
@@ -12005,7 +12227,7 @@
               <v:stroke joinstyle="miter"/>
               <v:path gradientshapeok="t" o:connecttype="rect"/>
             </v:shapetype>
-            <v:shape id="Text Box 2" o:spid="_x0000_s1032" type="#_x0000_t202" style="position:absolute;margin-left:48.9pt;margin-top:29.2pt;width:347.75pt;height:29.85pt;z-index:-251656192;visibility:visible;mso-wrap-style:square;mso-width-percent:0;mso-height-percent:0;mso-wrap-distance-left:9pt;mso-wrap-distance-top:0;mso-wrap-distance-right:9pt;mso-wrap-distance-bottom:0;mso-position-horizontal:absolute;mso-position-horizontal-relative:page;mso-position-vertical:absolute;mso-position-vertical-relative:page;mso-width-percent:0;mso-height-percent:0;mso-width-relative:page;mso-height-relative:page;v-text-anchor:top" o:gfxdata="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" o:allowincell="f" filled="f" stroked="f">
+            <v:shape id="Text Box 2" o:spid="_x0000_s1034" type="#_x0000_t202" style="position:absolute;margin-left:48.9pt;margin-top:29.2pt;width:347.75pt;height:29.85pt;z-index:-251656192;visibility:visible;mso-wrap-style:square;mso-width-percent:0;mso-height-percent:0;mso-wrap-distance-left:9pt;mso-wrap-distance-top:0;mso-wrap-distance-right:9pt;mso-wrap-distance-bottom:0;mso-position-horizontal:absolute;mso-position-horizontal-relative:page;mso-position-vertical:absolute;mso-position-vertical-relative:page;mso-width-percent:0;mso-height-percent:0;mso-width-relative:page;mso-height-relative:page;v-text-anchor:top" o:gfxdata="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" o:allowincell="f" filled="f" stroked="f">
               <v:textbox inset="0,0,0,0">
                 <w:txbxContent>
                   <w:p>
@@ -12125,8 +12347,8 @@
                       </w:rPr>
                       <w:t xml:space="preserve"> </w:t>
                     </w:r>
-                    <w:bookmarkStart w:id="12" w:name="n_certificat_2"/>
-                    <w:bookmarkEnd w:id="12"/>
+                    <w:bookmarkStart w:id="11" w:name="n_certificat_2"/>
+                    <w:bookmarkEnd w:id="11"/>
                   </w:p>
                   <w:p>
                     <w:pPr>
@@ -12186,8 +12408,8 @@
                       </w:rPr>
                       <w:t xml:space="preserve">: </w:t>
                     </w:r>
-                    <w:bookmarkStart w:id="13" w:name="identification_instrument_2"/>
-                    <w:bookmarkEnd w:id="13"/>
+                    <w:bookmarkStart w:id="12" w:name="identification_instrument_2"/>
+                    <w:bookmarkEnd w:id="12"/>
                   </w:p>
                   <w:p>
                     <w:pPr>
@@ -12310,7 +12532,7 @@
         </mc:Choice>
         <mc:Fallback>
           <w:pict>
-            <v:polyline w14:anchorId="26915201" id="Freeform 1" o:spid="_x0000_s1026" style="position:absolute;z-index:-251657216;visibility:visible;mso-wrap-style:square;mso-width-percent:0;mso-height-percent:0;mso-wrap-distance-left:9pt;mso-wrap-distance-top:0;mso-wrap-distance-right:9pt;mso-wrap-distance-bottom:0;mso-position-horizontal:absolute;mso-position-horizontal-relative:page;mso-position-vertical:absolute;mso-position-vertical-relative:page;mso-width-percent:0;mso-height-percent:0;mso-width-relative:page;mso-height-relative:page;v-text-anchor:top" points="47.15pt,64.05pt,544.35pt,64.05pt" coordsize="9944,20" o:gfxdata="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" o:allowincell="f" filled="f" strokecolor="gray" strokeweight="1pt">
+            <v:polyline w14:anchorId="114431D5" id="Freeform 1" o:spid="_x0000_s1026" style="position:absolute;z-index:-251657216;visibility:visible;mso-wrap-style:square;mso-width-percent:0;mso-height-percent:0;mso-wrap-distance-left:9pt;mso-wrap-distance-top:0;mso-wrap-distance-right:9pt;mso-wrap-distance-bottom:0;mso-position-horizontal:absolute;mso-position-horizontal-relative:page;mso-position-vertical:absolute;mso-position-vertical-relative:page;mso-width-percent:0;mso-height-percent:0;mso-width-relative:page;mso-height-relative:page;v-text-anchor:top" points="47.15pt,64.05pt,544.35pt,64.05pt" coordsize="9944,20" o:gfxdata="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" o:allowincell="f" filled="f" strokecolor="gray" strokeweight="1pt">
               <v:path arrowok="t" o:connecttype="custom" o:connectlocs="0,0;6314440,0" o:connectangles="0,0"/>
               <w10:wrap anchorx="page" anchory="page"/>
             </v:polyline>
@@ -12515,7 +12737,7 @@
         </mc:Choice>
         <mc:Fallback>
           <w:pict>
-            <v:shape w14:anchorId="4E8166AE" id="_x0000_s1033" type="#_x0000_t202" style="position:absolute;margin-left:505.15pt;margin-top:29.1pt;width:42.8pt;height:10.95pt;z-index:-251655168;visibility:visible;mso-wrap-style:square;mso-width-percent:0;mso-height-percent:0;mso-wrap-distance-left:9pt;mso-wrap-distance-top:0;mso-wrap-distance-right:9pt;mso-wrap-distance-bottom:0;mso-position-horizontal:absolute;mso-position-horizontal-relative:page;mso-position-vertical:absolute;mso-position-vertical-relative:page;mso-width-percent:0;mso-height-percent:0;mso-width-relative:page;mso-height-relative:page;v-text-anchor:top" o:gfxdata="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" o:allowincell="f" filled="f" stroked="f">
+            <v:shape w14:anchorId="4E8166AE" id="_x0000_s1035" type="#_x0000_t202" style="position:absolute;margin-left:505.15pt;margin-top:29.1pt;width:42.8pt;height:10.95pt;z-index:-251655168;visibility:visible;mso-wrap-style:square;mso-width-percent:0;mso-height-percent:0;mso-wrap-distance-left:9pt;mso-wrap-distance-top:0;mso-wrap-distance-right:9pt;mso-wrap-distance-bottom:0;mso-position-horizontal:absolute;mso-position-horizontal-relative:page;mso-position-vertical:absolute;mso-position-vertical-relative:page;mso-width-percent:0;mso-height-percent:0;mso-width-relative:page;mso-height-relative:page;v-text-anchor:top" o:gfxdata="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" o:allowincell="f" filled="f" stroked="f">
               <v:textbox inset="0,0,0,0">
                 <w:txbxContent>
                   <w:p>
@@ -13450,7 +13672,7 @@
 </file>
 
 <file path=customXml/itemProps1.xml><?xml version="1.0" encoding="utf-8"?>
-<ds:datastoreItem xmlns:ds="http://schemas.openxmlformats.org/officeDocument/2006/customXml" ds:itemID="{245838A8-C946-4D28-8418-3E4CD3AC5FDB}">
+<ds:datastoreItem xmlns:ds="http://schemas.openxmlformats.org/officeDocument/2006/customXml" ds:itemID="{5FCDFD09-B185-4DB9-92C6-C26FD0023A44}">
   <ds:schemaRefs>
     <ds:schemaRef ds:uri="http://schemas.openxmlformats.org/officeDocument/2006/bibliography"/>
   </ds:schemaRefs>

</xml_diff>